<commit_message>
addin Mat & met
</commit_message>
<xml_diff>
--- a/docs/Maps_Maxime_Auray.docx
+++ b/docs/Maps_Maxime_Auray.docx
@@ -378,7 +378,7 @@
         <w:t xml:space="preserve">.</w:t>
       </w:r>
     </w:p>
-    <w:bookmarkStart w:id="26" w:name="materiel-methods"/>
+    <w:bookmarkStart w:id="27" w:name="materiel-methods"/>
     <w:p>
       <w:pPr>
         <w:pStyle w:val="Heading1"/>
@@ -387,7 +387,7 @@
         <w:t xml:space="preserve">1. Materiel &amp; Methods</w:t>
       </w:r>
     </w:p>
-    <w:bookmarkStart w:id="25" w:name="seagrass-mapping-using-sentinel-2"/>
+    <w:bookmarkStart w:id="26" w:name="seagrass-mapping-using-sentinel-2"/>
     <w:p>
       <w:pPr>
         <w:pStyle w:val="Heading2"/>
@@ -419,13 +419,96 @@
         <w:t xml:space="preserve">Rouse et al. (1974)</w:t>
       </w:r>
       <w:r>
-        <w:t xml:space="preserve">), a commonly used remote sensing biomass proxy for vegetation, has been employed.</w:t>
+        <w:t xml:space="preserve">), a commonly used remote sensing biomass proxy for vegetation, has been employed. NDVI values have then been transformed into Seagrass Percent Cover (SPC) using the equation from , </w:t>
+      </w:r>
+      <w:hyperlink w:anchor="eq-std">
+        <w:r>
+          <w:rPr>
+            <w:rStyle w:val="Hyperlink"/>
+          </w:rPr>
+          <w:t xml:space="preserve">Equation 1</w:t>
+        </w:r>
+      </w:hyperlink>
+      <w:r>
+        <w:t xml:space="preserve">. SPC values below 20%, corresponding to low biomass pixels with a high risk of confusion with other vegetation classes, have been removed from the rest of the analysis.</w:t>
       </w:r>
     </w:p>
-    <w:bookmarkStart w:id="24" w:name="refs"/>
-    <w:bookmarkStart w:id="22" w:name="ref-Copernicus_Sentinel"/>
     <w:p>
       <w:pPr>
+        <w:pStyle w:val="BodyText"/>
+      </w:pPr>
+      <w:bookmarkStart w:id="21" w:name="eq-std"/>
+      <m:oMathPara>
+        <m:oMathParaPr>
+          <m:jc m:val="center"/>
+        </m:oMathParaPr>
+        <m:oMath>
+          <m:r>
+            <m:t>S</m:t>
+          </m:r>
+          <m:r>
+            <m:t>P</m:t>
+          </m:r>
+          <m:r>
+            <m:t>C</m:t>
+          </m:r>
+          <m:r>
+            <m:rPr>
+              <m:sty m:val="p"/>
+            </m:rPr>
+            <m:t>=</m:t>
+          </m:r>
+          <m:r>
+            <m:t>172.06</m:t>
+          </m:r>
+          <m:r>
+            <m:rPr>
+              <m:sty m:val="p"/>
+            </m:rPr>
+            <m:t>*</m:t>
+          </m:r>
+          <m:r>
+            <m:t>N</m:t>
+          </m:r>
+          <m:r>
+            <m:t>D</m:t>
+          </m:r>
+          <m:r>
+            <m:t>V</m:t>
+          </m:r>
+          <m:r>
+            <m:t>I</m:t>
+          </m:r>
+          <m:r>
+            <m:rPr>
+              <m:sty m:val="p"/>
+            </m:rPr>
+            <m:t>−</m:t>
+          </m:r>
+          <m:r>
+            <m:t>  </m:t>
+          </m:r>
+          <m:d>
+            <m:dPr>
+              <m:begChr m:val="("/>
+              <m:endChr m:val=")"/>
+              <m:sepChr m:val=""/>
+              <m:grow/>
+            </m:dPr>
+            <m:e>
+              <m:r>
+                <m:t>1</m:t>
+              </m:r>
+            </m:e>
+          </m:d>
+        </m:oMath>
+      </m:oMathPara>
+      <w:bookmarkEnd w:id="21"/>
+    </w:p>
+    <w:bookmarkStart w:id="25" w:name="refs"/>
+    <w:bookmarkStart w:id="23" w:name="ref-Copernicus_Sentinel"/>
+    <w:p>
+      <w:pPr>
         <w:pStyle w:val="Bibliography"/>
       </w:pPr>
       <w:r>
@@ -440,7 +523,7 @@
       <w:r>
         <w:t xml:space="preserve"> </w:t>
       </w:r>
-      <w:hyperlink r:id="rId21">
+      <w:hyperlink r:id="rId22">
         <w:r>
           <w:rPr>
             <w:rStyle w:val="Hyperlink"/>
@@ -452,8 +535,8 @@
         <w:t xml:space="preserve">.</w:t>
       </w:r>
     </w:p>
-    <w:bookmarkEnd w:id="22"/>
-    <w:bookmarkStart w:id="23" w:name="ref-rouse1974monitoring"/>
+    <w:bookmarkEnd w:id="23"/>
+    <w:bookmarkStart w:id="24" w:name="ref-rouse1974monitoring"/>
     <w:p>
       <w:pPr>
         <w:pStyle w:val="Bibliography"/>
@@ -484,10 +567,10 @@
         <w:t xml:space="preserve">351 (1): 309.</w:t>
       </w:r>
     </w:p>
-    <w:bookmarkEnd w:id="23"/>
     <w:bookmarkEnd w:id="24"/>
     <w:bookmarkEnd w:id="25"/>
     <w:bookmarkEnd w:id="26"/>
+    <w:bookmarkEnd w:id="27"/>
     <w:sectPr/>
   </w:body>
 </w:document>

</xml_diff>

<commit_message>
add material & methods
</commit_message>
<xml_diff>
--- a/docs/Maps_Maxime_Auray.docx
+++ b/docs/Maps_Maxime_Auray.docx
@@ -115,7 +115,7 @@
         <w:pStyle w:val="Date"/>
       </w:pPr>
       <w:r>
-        <w:t xml:space="preserve">2024-07-16</w:t>
+        <w:t xml:space="preserve">2024-07-17</w:t>
       </w:r>
     </w:p>
     <w:p>
@@ -378,7 +378,7 @@
         <w:t xml:space="preserve">.</w:t>
       </w:r>
     </w:p>
-    <w:bookmarkStart w:id="28" w:name="materiel-methods"/>
+    <w:bookmarkStart w:id="33" w:name="materiel-methods"/>
     <w:p>
       <w:pPr>
         <w:pStyle w:val="Heading1"/>
@@ -387,7 +387,7 @@
         <w:t xml:space="preserve">1. Materiel &amp; Methods</w:t>
       </w:r>
     </w:p>
-    <w:bookmarkStart w:id="27" w:name="seagrass-mapping-using-sentinel-2"/>
+    <w:bookmarkStart w:id="32" w:name="seagrass-mapping-using-sentinel-2"/>
     <w:p>
       <w:pPr>
         <w:pStyle w:val="Heading2"/>
@@ -410,308 +410,434 @@
         <w:t xml:space="preserve">(Copernicus 2024)</w:t>
       </w:r>
       <w:r>
-        <w:t xml:space="preserve">. One low tide, cloud-free image per year, nearest to the period of maximum seagrass biomass at this latitude, has been used. A total of 8 images have beed used (Table 1).</w:t>
-      </w:r>
-    </w:p>
-    <w:p>
-      <w:pPr>
-        <w:pStyle w:val="TableCaption"/>
-      </w:pPr>
-      <w:r>
-        <w:t xml:space="preserve">Table 1 : Acquisition dates of Sentinel-2 images used to map seagrass in Auray River. Time time have been retrieved from the SHOM.</w:t>
+        <w:t xml:space="preserve">. One low tide, cloud-free image per year, nearest to the period of maximum seagrass biomass at this latitude, has been used. A total of 8 images have beed used (</w:t>
+      </w:r>
+      <w:hyperlink w:anchor="tbl-tide-data">
+        <w:r>
+          <w:rPr>
+            <w:rStyle w:val="Hyperlink"/>
+          </w:rPr>
+          <w:t xml:space="preserve">Table 1</w:t>
+        </w:r>
+      </w:hyperlink>
+      <w:r>
+        <w:t xml:space="preserve">).</w:t>
       </w:r>
     </w:p>
     <w:tbl>
       <w:tblPr>
         <w:tblStyle w:val="Table"/>
-        <w:tblW w:type="auto" w:w="0"/>
-        <w:tblLook w:firstRow="1" w:lastRow="0" w:firstColumn="0" w:lastColumn="0" w:noHBand="0" w:noVBand="0" w:val="0020"/>
-        <w:tblCaption w:val="Table 1 : Acquisition dates of Sentinel-2 images used to map seagrass in Auray River. Time time have been retrieved from the SHOM."/>
+        <w:tblW w:type="pct" w:w="5000"/>
+        <w:tblLayout w:type="fixed"/>
+        <w:tblLook w:firstRow="0" w:lastRow="0" w:firstColumn="0" w:lastColumn="0" w:noHBand="0" w:noVBand="0" w:val="0000"/>
       </w:tblPr>
       <w:tblGrid>
-        <w:gridCol w:w="2640"/>
-        <w:gridCol w:w="2640"/>
-        <w:gridCol w:w="2640"/>
+        <w:gridCol w:w="7920"/>
       </w:tblGrid>
-      <w:tr>
-        <w:trPr>
-          <w:tblHeader w:val="on"/>
-        </w:trPr>
-        <w:tc>
-          <w:tcPr/>
-          <w:p>
-            <w:pPr>
-              <w:pStyle w:val="Compact"/>
-              <w:jc w:val="center"/>
-            </w:pPr>
-            <w:r>
-              <w:t xml:space="preserve">Acquisition Date</w:t>
-            </w:r>
-          </w:p>
-        </w:tc>
-        <w:tc>
-          <w:tcPr/>
-          <w:p>
-            <w:pPr>
-              <w:pStyle w:val="Compact"/>
-              <w:jc w:val="center"/>
-            </w:pPr>
-            <w:r>
-              <w:t xml:space="preserve">Low Tide Time</w:t>
-            </w:r>
-          </w:p>
-        </w:tc>
-        <w:tc>
-          <w:tcPr/>
-          <w:p>
-            <w:pPr>
-              <w:pStyle w:val="Compact"/>
-              <w:jc w:val="center"/>
-            </w:pPr>
-            <w:r>
-              <w:t xml:space="preserve">Difference with Low tide</w:t>
-            </w:r>
-          </w:p>
-        </w:tc>
-      </w:tr>
       <w:tr>
         <w:tc>
           <w:tcPr/>
+          <w:bookmarkStart w:id="21" w:name="tbl-tide-data"/>
           <w:p>
             <w:pPr>
-              <w:pStyle w:val="Compact"/>
               <w:jc w:val="center"/>
             </w:pPr>
+            <w:pPr>
+              <w:jc w:val="start"/>
+              <w:spacing w:before="200"/>
+              <w:pStyle w:val="ImageCaption"/>
+            </w:pPr>
             <w:r>
-              <w:t xml:space="preserve">2016-11-03</w:t>
+              <w:t xml:space="preserve">Table 1: Acquisition dates of Sentinel-2 images used to map seagrass in the Auray River. Tide times were retrieved from the SHOM and correspond to the tides at the Locmariaquer tide gauge, situated approximately 2 km from the study sites.</w:t>
             </w:r>
           </w:p>
-        </w:tc>
-        <w:tc>
-          <w:tcPr/>
-          <w:p>
-            <w:pPr>
-              <w:pStyle w:val="Compact"/>
-            </w:pPr>
-          </w:p>
-        </w:tc>
-        <w:tc>
-          <w:tcPr/>
-          <w:p>
-            <w:pPr>
-              <w:pStyle w:val="Compact"/>
-            </w:pPr>
-          </w:p>
-        </w:tc>
-      </w:tr>
-      <w:tr>
-        <w:tc>
-          <w:tcPr/>
-          <w:p>
-            <w:pPr>
-              <w:pStyle w:val="Compact"/>
-              <w:jc w:val="center"/>
-            </w:pPr>
-            <w:r>
-              <w:t xml:space="preserve">2017-10-04</w:t>
-            </w:r>
-          </w:p>
-        </w:tc>
-        <w:tc>
-          <w:tcPr/>
-          <w:p>
-            <w:pPr>
-              <w:pStyle w:val="Compact"/>
-            </w:pPr>
-          </w:p>
-        </w:tc>
-        <w:tc>
-          <w:tcPr/>
-          <w:p>
-            <w:pPr>
-              <w:pStyle w:val="Compact"/>
-            </w:pPr>
-          </w:p>
-        </w:tc>
-      </w:tr>
-      <w:tr>
-        <w:tc>
-          <w:tcPr/>
-          <w:p>
-            <w:pPr>
-              <w:pStyle w:val="Compact"/>
-              <w:jc w:val="center"/>
-            </w:pPr>
-            <w:r>
-              <w:t xml:space="preserve">2018-09-29</w:t>
-            </w:r>
-          </w:p>
-        </w:tc>
-        <w:tc>
-          <w:tcPr/>
-          <w:p>
-            <w:pPr>
-              <w:pStyle w:val="Compact"/>
-            </w:pPr>
-          </w:p>
-        </w:tc>
-        <w:tc>
-          <w:tcPr/>
-          <w:p>
-            <w:pPr>
-              <w:pStyle w:val="Compact"/>
-            </w:pPr>
-          </w:p>
-        </w:tc>
-      </w:tr>
-      <w:tr>
-        <w:tc>
-          <w:tcPr/>
-          <w:p>
-            <w:pPr>
-              <w:pStyle w:val="Compact"/>
-              <w:jc w:val="center"/>
-            </w:pPr>
-            <w:r>
-              <w:t xml:space="preserve">2019-09-14</w:t>
-            </w:r>
-          </w:p>
-        </w:tc>
-        <w:tc>
-          <w:tcPr/>
-          <w:p>
-            <w:pPr>
-              <w:pStyle w:val="Compact"/>
-            </w:pPr>
-          </w:p>
-        </w:tc>
-        <w:tc>
-          <w:tcPr/>
-          <w:p>
-            <w:pPr>
-              <w:pStyle w:val="Compact"/>
-            </w:pPr>
-          </w:p>
-        </w:tc>
-      </w:tr>
-      <w:tr>
-        <w:tc>
-          <w:tcPr/>
-          <w:p>
-            <w:pPr>
-              <w:pStyle w:val="Compact"/>
-              <w:jc w:val="center"/>
-            </w:pPr>
-            <w:r>
-              <w:t xml:space="preserve">2020-08-04</w:t>
-            </w:r>
-          </w:p>
-        </w:tc>
-        <w:tc>
-          <w:tcPr/>
-          <w:p>
-            <w:pPr>
-              <w:pStyle w:val="Compact"/>
-            </w:pPr>
-          </w:p>
-        </w:tc>
-        <w:tc>
-          <w:tcPr/>
-          <w:p>
-            <w:pPr>
-              <w:pStyle w:val="Compact"/>
-            </w:pPr>
-          </w:p>
-        </w:tc>
-      </w:tr>
-      <w:tr>
-        <w:tc>
-          <w:tcPr/>
-          <w:p>
-            <w:pPr>
-              <w:pStyle w:val="Compact"/>
-              <w:jc w:val="center"/>
-            </w:pPr>
-            <w:r>
-              <w:t xml:space="preserve">2021-10-08</w:t>
-            </w:r>
-          </w:p>
-        </w:tc>
-        <w:tc>
-          <w:tcPr/>
-          <w:p>
-            <w:pPr>
-              <w:pStyle w:val="Compact"/>
-            </w:pPr>
-          </w:p>
-        </w:tc>
-        <w:tc>
-          <w:tcPr/>
-          <w:p>
-            <w:pPr>
-              <w:pStyle w:val="Compact"/>
-            </w:pPr>
-          </w:p>
-        </w:tc>
-      </w:tr>
-      <w:tr>
-        <w:tc>
-          <w:tcPr/>
-          <w:p>
-            <w:pPr>
-              <w:pStyle w:val="Compact"/>
-              <w:jc w:val="center"/>
-            </w:pPr>
-            <w:r>
-              <w:t xml:space="preserve">2022-08-29</w:t>
-            </w:r>
-          </w:p>
-        </w:tc>
-        <w:tc>
-          <w:tcPr/>
-          <w:p>
-            <w:pPr>
-              <w:pStyle w:val="Compact"/>
-            </w:pPr>
-          </w:p>
-        </w:tc>
-        <w:tc>
-          <w:tcPr/>
-          <w:p>
-            <w:pPr>
-              <w:pStyle w:val="Compact"/>
-            </w:pPr>
-          </w:p>
-        </w:tc>
-      </w:tr>
-      <w:tr>
-        <w:tc>
-          <w:tcPr/>
-          <w:p>
-            <w:pPr>
-              <w:pStyle w:val="Compact"/>
-              <w:jc w:val="center"/>
-            </w:pPr>
-            <w:r>
-              <w:t xml:space="preserve">2023-09-03</w:t>
-            </w:r>
-          </w:p>
-        </w:tc>
-        <w:tc>
-          <w:tcPr/>
-          <w:p>
-            <w:pPr>
-              <w:pStyle w:val="Compact"/>
-            </w:pPr>
-          </w:p>
-        </w:tc>
-        <w:tc>
-          <w:tcPr/>
-          <w:p>
-            <w:pPr>
-              <w:pStyle w:val="Compact"/>
-            </w:pPr>
-          </w:p>
+          <w:tbl>
+            <w:tblPr>
+              <w:tblStyle w:val="Table"/>
+              <w:tblW w:type="pct" w:w="5000"/>
+              <w:tblLayout w:type="fixed"/>
+              <w:tblLook w:firstRow="1" w:lastRow="0" w:firstColumn="0" w:lastColumn="0" w:noHBand="0" w:noVBand="0" w:val="0020"/>
+            </w:tblPr>
+            <w:tblGrid>
+              <w:gridCol w:w="2530"/>
+              <w:gridCol w:w="2200"/>
+              <w:gridCol w:w="3190"/>
+            </w:tblGrid>
+            <w:tr>
+              <w:trPr>
+                <w:tblHeader w:val="on"/>
+              </w:trPr>
+              <w:tc>
+                <w:tcPr/>
+                <w:p>
+                  <w:pPr>
+                    <w:pStyle w:val="Compact"/>
+                    <w:jc w:val="center"/>
+                    <w:jc w:val="center"/>
+                  </w:pPr>
+                  <w:r>
+                    <w:t xml:space="preserve">Acquisition Date (UTC)</w:t>
+                  </w:r>
+                </w:p>
+              </w:tc>
+              <w:tc>
+                <w:tcPr/>
+                <w:p>
+                  <w:pPr>
+                    <w:pStyle w:val="Compact"/>
+                    <w:jc w:val="center"/>
+                    <w:jc w:val="center"/>
+                  </w:pPr>
+                  <w:r>
+                    <w:t xml:space="preserve">Low Tide Time (UTC)</w:t>
+                  </w:r>
+                </w:p>
+              </w:tc>
+              <w:tc>
+                <w:tcPr/>
+                <w:p>
+                  <w:pPr>
+                    <w:pStyle w:val="Compact"/>
+                    <w:jc w:val="center"/>
+                    <w:jc w:val="center"/>
+                  </w:pPr>
+                  <w:r>
+                    <w:t xml:space="preserve">Time Difference with Low tide</w:t>
+                  </w:r>
+                </w:p>
+              </w:tc>
+            </w:tr>
+            <w:tr>
+              <w:tc>
+                <w:tcPr/>
+                <w:p>
+                  <w:pPr>
+                    <w:pStyle w:val="Compact"/>
+                    <w:jc w:val="center"/>
+                    <w:jc w:val="center"/>
+                  </w:pPr>
+                  <w:r>
+                    <w:t xml:space="preserve">2016-11-03 11:12</w:t>
+                  </w:r>
+                </w:p>
+              </w:tc>
+              <w:tc>
+                <w:tcPr/>
+                <w:p>
+                  <w:pPr>
+                    <w:pStyle w:val="Compact"/>
+                    <w:jc w:val="center"/>
+                    <w:jc w:val="center"/>
+                  </w:pPr>
+                  <w:r>
+                    <w:t xml:space="preserve">12 : 08</w:t>
+                  </w:r>
+                </w:p>
+              </w:tc>
+              <w:tc>
+                <w:tcPr/>
+                <w:p>
+                  <w:pPr>
+                    <w:pStyle w:val="Compact"/>
+                    <w:jc w:val="center"/>
+                    <w:jc w:val="center"/>
+                  </w:pPr>
+                  <w:r>
+                    <w:t xml:space="preserve">+ 00 : 56</w:t>
+                  </w:r>
+                </w:p>
+              </w:tc>
+            </w:tr>
+            <w:tr>
+              <w:tc>
+                <w:tcPr/>
+                <w:p>
+                  <w:pPr>
+                    <w:pStyle w:val="Compact"/>
+                    <w:jc w:val="center"/>
+                    <w:jc w:val="center"/>
+                  </w:pPr>
+                  <w:r>
+                    <w:t xml:space="preserve">2017-10-04 11:08</w:t>
+                  </w:r>
+                </w:p>
+              </w:tc>
+              <w:tc>
+                <w:tcPr/>
+                <w:p>
+                  <w:pPr>
+                    <w:pStyle w:val="Compact"/>
+                    <w:jc w:val="center"/>
+                    <w:jc w:val="center"/>
+                  </w:pPr>
+                  <w:r>
+                    <w:t xml:space="preserve">09 : 09</w:t>
+                  </w:r>
+                </w:p>
+              </w:tc>
+              <w:tc>
+                <w:tcPr/>
+                <w:p>
+                  <w:pPr>
+                    <w:pStyle w:val="Compact"/>
+                    <w:jc w:val="center"/>
+                    <w:jc w:val="center"/>
+                  </w:pPr>
+                  <w:r>
+                    <w:t xml:space="preserve">- 01 : 59</w:t>
+                  </w:r>
+                </w:p>
+              </w:tc>
+            </w:tr>
+            <w:tr>
+              <w:tc>
+                <w:tcPr/>
+                <w:p>
+                  <w:pPr>
+                    <w:pStyle w:val="Compact"/>
+                    <w:jc w:val="center"/>
+                    <w:jc w:val="center"/>
+                  </w:pPr>
+                  <w:r>
+                    <w:t xml:space="preserve">2018-09-29 11:08</w:t>
+                  </w:r>
+                </w:p>
+              </w:tc>
+              <w:tc>
+                <w:tcPr/>
+                <w:p>
+                  <w:pPr>
+                    <w:pStyle w:val="Compact"/>
+                    <w:jc w:val="center"/>
+                    <w:jc w:val="center"/>
+                  </w:pPr>
+                  <w:r>
+                    <w:t xml:space="preserve">12 : 43</w:t>
+                  </w:r>
+                </w:p>
+              </w:tc>
+              <w:tc>
+                <w:tcPr/>
+                <w:p>
+                  <w:pPr>
+                    <w:pStyle w:val="Compact"/>
+                    <w:jc w:val="center"/>
+                    <w:jc w:val="center"/>
+                  </w:pPr>
+                  <w:r>
+                    <w:t xml:space="preserve">+ 01 : 35</w:t>
+                  </w:r>
+                </w:p>
+              </w:tc>
+            </w:tr>
+            <w:tr>
+              <w:tc>
+                <w:tcPr/>
+                <w:p>
+                  <w:pPr>
+                    <w:pStyle w:val="Compact"/>
+                    <w:jc w:val="center"/>
+                    <w:jc w:val="center"/>
+                  </w:pPr>
+                  <w:r>
+                    <w:t xml:space="preserve">2019-09-14 11:06</w:t>
+                  </w:r>
+                </w:p>
+              </w:tc>
+              <w:tc>
+                <w:tcPr/>
+                <w:p>
+                  <w:pPr>
+                    <w:pStyle w:val="Compact"/>
+                    <w:jc w:val="center"/>
+                    <w:jc w:val="center"/>
+                  </w:pPr>
+                  <w:r>
+                    <w:t xml:space="preserve">10 : 28</w:t>
+                  </w:r>
+                </w:p>
+              </w:tc>
+              <w:tc>
+                <w:tcPr/>
+                <w:p>
+                  <w:pPr>
+                    <w:pStyle w:val="Compact"/>
+                    <w:jc w:val="center"/>
+                    <w:jc w:val="center"/>
+                  </w:pPr>
+                  <w:r>
+                    <w:t xml:space="preserve">+ 00 : 38</w:t>
+                  </w:r>
+                </w:p>
+              </w:tc>
+            </w:tr>
+            <w:tr>
+              <w:tc>
+                <w:tcPr/>
+                <w:p>
+                  <w:pPr>
+                    <w:pStyle w:val="Compact"/>
+                    <w:jc w:val="center"/>
+                    <w:jc w:val="center"/>
+                  </w:pPr>
+                  <w:r>
+                    <w:t xml:space="preserve">2020-08-04 11:06</w:t>
+                  </w:r>
+                </w:p>
+              </w:tc>
+              <w:tc>
+                <w:tcPr/>
+                <w:p>
+                  <w:pPr>
+                    <w:pStyle w:val="Compact"/>
+                    <w:jc w:val="center"/>
+                    <w:jc w:val="center"/>
+                  </w:pPr>
+                  <w:r>
+                    <w:t xml:space="preserve">10 : 45</w:t>
+                  </w:r>
+                </w:p>
+              </w:tc>
+              <w:tc>
+                <w:tcPr/>
+                <w:p>
+                  <w:pPr>
+                    <w:pStyle w:val="Compact"/>
+                    <w:jc w:val="center"/>
+                    <w:jc w:val="center"/>
+                  </w:pPr>
+                  <w:r>
+                    <w:t xml:space="preserve">+ 00 : 21</w:t>
+                  </w:r>
+                </w:p>
+              </w:tc>
+            </w:tr>
+            <w:tr>
+              <w:tc>
+                <w:tcPr/>
+                <w:p>
+                  <w:pPr>
+                    <w:pStyle w:val="Compact"/>
+                    <w:jc w:val="center"/>
+                    <w:jc w:val="center"/>
+                  </w:pPr>
+                  <w:r>
+                    <w:t xml:space="preserve">2021-10-08 11:09</w:t>
+                  </w:r>
+                </w:p>
+              </w:tc>
+              <w:tc>
+                <w:tcPr/>
+                <w:p>
+                  <w:pPr>
+                    <w:pStyle w:val="Compact"/>
+                    <w:jc w:val="center"/>
+                    <w:jc w:val="center"/>
+                  </w:pPr>
+                  <w:r>
+                    <w:t xml:space="preserve">11 : 18</w:t>
+                  </w:r>
+                </w:p>
+              </w:tc>
+              <w:tc>
+                <w:tcPr/>
+                <w:p>
+                  <w:pPr>
+                    <w:pStyle w:val="Compact"/>
+                    <w:jc w:val="center"/>
+                    <w:jc w:val="center"/>
+                  </w:pPr>
+                  <w:r>
+                    <w:t xml:space="preserve">- 00 : 09</w:t>
+                  </w:r>
+                </w:p>
+              </w:tc>
+            </w:tr>
+            <w:tr>
+              <w:tc>
+                <w:tcPr/>
+                <w:p>
+                  <w:pPr>
+                    <w:pStyle w:val="Compact"/>
+                    <w:jc w:val="center"/>
+                    <w:jc w:val="center"/>
+                  </w:pPr>
+                  <w:r>
+                    <w:t xml:space="preserve">2022-08-29 11:06</w:t>
+                  </w:r>
+                </w:p>
+              </w:tc>
+              <w:tc>
+                <w:tcPr/>
+                <w:p>
+                  <w:pPr>
+                    <w:pStyle w:val="Compact"/>
+                    <w:jc w:val="center"/>
+                    <w:jc w:val="center"/>
+                  </w:pPr>
+                  <w:r>
+                    <w:t xml:space="preserve">11 : 27</w:t>
+                  </w:r>
+                </w:p>
+              </w:tc>
+              <w:tc>
+                <w:tcPr/>
+                <w:p>
+                  <w:pPr>
+                    <w:pStyle w:val="Compact"/>
+                    <w:jc w:val="center"/>
+                    <w:jc w:val="center"/>
+                  </w:pPr>
+                  <w:r>
+                    <w:t xml:space="preserve">- 00 : 21</w:t>
+                  </w:r>
+                </w:p>
+              </w:tc>
+            </w:tr>
+            <w:tr>
+              <w:tc>
+                <w:tcPr/>
+                <w:p>
+                  <w:pPr>
+                    <w:pStyle w:val="Compact"/>
+                    <w:jc w:val="center"/>
+                    <w:jc w:val="center"/>
+                  </w:pPr>
+                  <w:r>
+                    <w:t xml:space="preserve">2023-09-03 11:06</w:t>
+                  </w:r>
+                </w:p>
+              </w:tc>
+              <w:tc>
+                <w:tcPr/>
+                <w:p>
+                  <w:pPr>
+                    <w:pStyle w:val="Compact"/>
+                    <w:jc w:val="center"/>
+                    <w:jc w:val="center"/>
+                  </w:pPr>
+                  <w:r>
+                    <w:t xml:space="preserve">12 : 28</w:t>
+                  </w:r>
+                </w:p>
+              </w:tc>
+              <w:tc>
+                <w:tcPr/>
+                <w:p>
+                  <w:pPr>
+                    <w:pStyle w:val="Compact"/>
+                    <w:jc w:val="center"/>
+                    <w:jc w:val="center"/>
+                  </w:pPr>
+                  <w:r>
+                    <w:t xml:space="preserve">- 01 : 22</w:t>
+                  </w:r>
+                </w:p>
+              </w:tc>
+            </w:tr>
+          </w:tbl>
+          <w:bookmarkEnd w:id="21"/>
+          <w:p/>
         </w:tc>
       </w:tr>
     </w:tbl>
@@ -720,7 +846,32 @@
         <w:pStyle w:val="BodyText"/>
       </w:pPr>
       <w:r>
-        <w:t xml:space="preserve">The ICECREAM model (Davies et al., Accepted), a neural network classifier designed to identify and discriminate intertidal vegetation in Europe, has been applied to each Sentinel-2 image. Pixels of the Magnoliopsida class (seagrasses) have been isolated, and the Normalized Difference Vegetation Index (NDVI,</w:t>
+        <w:t xml:space="preserve">The</w:t>
+      </w:r>
+      <w:r>
+        <w:t xml:space="preserve"> </w:t>
+      </w:r>
+      <w:r>
+        <w:rPr>
+          <w:i/>
+          <w:iCs/>
+        </w:rPr>
+        <w:t xml:space="preserve">Intertidal Classification of Europe: Categorising Reflectance of Emerged Areas of Marine vegetation with Sentinel-2</w:t>
+      </w:r>
+      <w:r>
+        <w:t xml:space="preserve"> </w:t>
+      </w:r>
+      <w:r>
+        <w:t xml:space="preserve">model (ICE CREAMS,</w:t>
+      </w:r>
+      <w:r>
+        <w:t xml:space="preserve"> </w:t>
+      </w:r>
+      <w:r>
+        <w:t xml:space="preserve">Davies et al. (2024)</w:t>
+      </w:r>
+      <w:r>
+        <w:t xml:space="preserve">), a neural network classifier designed to identify and discriminate intertidal vegetation in Europe, has been applied to each Sentinel-2 image. Pixels of the Magnoliopsida class (seagrasses) have been isolated, and the Normalized Difference Vegetation Index (NDVI,</w:t>
       </w:r>
       <w:r>
         <w:t xml:space="preserve"> </w:t>
@@ -759,7 +910,7 @@
       <w:pPr>
         <w:pStyle w:val="BodyText"/>
       </w:pPr>
-      <w:bookmarkStart w:id="21" w:name="eq-std"/>
+      <w:bookmarkStart w:id="22" w:name="eq-std"/>
       <m:oMathPara>
         <m:oMathParaPr>
           <m:jc m:val="center"/>
@@ -828,12 +979,58 @@
           </m:d>
         </m:oMath>
       </m:oMathPara>
-      <w:bookmarkEnd w:id="21"/>
+      <w:bookmarkEnd w:id="22"/>
     </w:p>
-    <w:bookmarkStart w:id="26" w:name="refs"/>
-    <w:bookmarkStart w:id="23" w:name="ref-Copernicus_Sentinel"/>
     <w:p>
       <w:pPr>
+        <w:pStyle w:val="FirstParagraph"/>
+      </w:pPr>
+      <w:r>
+        <w:t xml:space="preserve">Maps and analysis have then been performed using the</w:t>
+      </w:r>
+      <w:r>
+        <w:t xml:space="preserve"> </w:t>
+      </w:r>
+      <w:r>
+        <w:rPr>
+          <w:i/>
+          <w:iCs/>
+        </w:rPr>
+        <w:t xml:space="preserve">Terra</w:t>
+      </w:r>
+      <w:r>
+        <w:t xml:space="preserve"> </w:t>
+      </w:r>
+      <w:r>
+        <w:t xml:space="preserve">package of R, in a</w:t>
+      </w:r>
+      <w:r>
+        <w:t xml:space="preserve"> </w:t>
+      </w:r>
+      <w:r>
+        <w:rPr>
+          <w:i/>
+          <w:iCs/>
+        </w:rPr>
+        <w:t xml:space="preserve">Tidyverse</w:t>
+      </w:r>
+      <w:r>
+        <w:t xml:space="preserve"> </w:t>
+      </w:r>
+      <w:r>
+        <w:t xml:space="preserve">workflow</w:t>
+      </w:r>
+      <w:r>
+        <w:t xml:space="preserve"> </w:t>
+      </w:r>
+      <w:r>
+        <w:t xml:space="preserve">(Hijmans 2023; Wickham 2017)</w:t>
+      </w:r>
+    </w:p>
+    <w:bookmarkStart w:id="31" w:name="refs"/>
+    <w:bookmarkStart w:id="24" w:name="ref-Copernicus_Sentinel"/>
+    <w:p>
+      <w:pPr>
         <w:pStyle w:val="Bibliography"/>
       </w:pPr>
       <w:r>
@@ -848,7 +1045,7 @@
       <w:r>
         <w:t xml:space="preserve"> </w:t>
       </w:r>
-      <w:hyperlink r:id="rId22">
+      <w:hyperlink r:id="rId23">
         <w:r>
           <w:rPr>
             <w:rStyle w:val="Hyperlink"/>
@@ -860,8 +1057,111 @@
         <w:t xml:space="preserve">.</w:t>
       </w:r>
     </w:p>
-    <w:bookmarkEnd w:id="23"/>
-    <w:bookmarkStart w:id="24" w:name="ref-rouse1974monitoring"/>
+    <w:bookmarkEnd w:id="24"/>
+    <w:bookmarkStart w:id="26" w:name="ref-Davies2024"/>
+    <w:p>
+      <w:pPr>
+        <w:pStyle w:val="Bibliography"/>
+      </w:pPr>
+      <w:r>
+        <w:t xml:space="preserve">Davies, Bede Ffinian Rowe, Simon Oiry, Philippe Rosa, Maria Laura Zoffoli, Ana I. Sousa, Oliver R. Thomas, Dan A. Smale, et al. 2024.</w:t>
+      </w:r>
+      <w:r>
+        <w:t xml:space="preserve"> </w:t>
+      </w:r>
+      <w:r>
+        <w:t xml:space="preserve">“A Sentinel Watching over Inter-Tidal Seagrass Phenology Across Western Europe and North Africa.”</w:t>
+      </w:r>
+      <w:r>
+        <w:t xml:space="preserve"> </w:t>
+      </w:r>
+      <w:r>
+        <w:rPr>
+          <w:i/>
+          <w:iCs/>
+        </w:rPr>
+        <w:t xml:space="preserve">Communications Earth</w:t>
+      </w:r>
+      <w:r>
+        <w:rPr>
+          <w:i/>
+          <w:iCs/>
+        </w:rPr>
+        <w:t xml:space="preserve"> </w:t>
+      </w:r>
+      <w:r>
+        <w:rPr>
+          <w:i/>
+          <w:iCs/>
+        </w:rPr>
+        <w:t xml:space="preserve">&amp;</w:t>
+      </w:r>
+      <w:r>
+        <w:rPr>
+          <w:i/>
+          <w:iCs/>
+        </w:rPr>
+        <w:t xml:space="preserve"> </w:t>
+      </w:r>
+      <w:r>
+        <w:rPr>
+          <w:i/>
+          <w:iCs/>
+        </w:rPr>
+        <w:t xml:space="preserve">Environment</w:t>
+      </w:r>
+      <w:r>
+        <w:t xml:space="preserve"> </w:t>
+      </w:r>
+      <w:r>
+        <w:t xml:space="preserve">5 (1): 382.</w:t>
+      </w:r>
+      <w:r>
+        <w:t xml:space="preserve"> </w:t>
+      </w:r>
+      <w:hyperlink r:id="rId25">
+        <w:r>
+          <w:rPr>
+            <w:rStyle w:val="Hyperlink"/>
+          </w:rPr>
+          <w:t xml:space="preserve">https://doi.org/10.1038/s43247-024-01543-z</w:t>
+        </w:r>
+      </w:hyperlink>
+      <w:r>
+        <w:t xml:space="preserve">.</w:t>
+      </w:r>
+    </w:p>
+    <w:bookmarkEnd w:id="26"/>
+    <w:bookmarkStart w:id="27" w:name="ref-hijmans2023terra"/>
+    <w:p>
+      <w:pPr>
+        <w:pStyle w:val="Bibliography"/>
+      </w:pPr>
+      <w:r>
+        <w:t xml:space="preserve">Hijmans, R. 2023.</w:t>
+      </w:r>
+      <w:r>
+        <w:t xml:space="preserve"> </w:t>
+      </w:r>
+      <w:r>
+        <w:t xml:space="preserve">“Terra: Spatial Data Analysis. R Package Version 1.7-39.”</w:t>
+      </w:r>
+      <w:r>
+        <w:t xml:space="preserve"> </w:t>
+      </w:r>
+      <w:r>
+        <w:rPr>
+          <w:i/>
+          <w:iCs/>
+        </w:rPr>
+        <w:t xml:space="preserve">The R Foundation for Statistical Computing</w:t>
+      </w:r>
+      <w:r>
+        <w:t xml:space="preserve">.</w:t>
+      </w:r>
+    </w:p>
+    <w:bookmarkEnd w:id="27"/>
+    <w:bookmarkStart w:id="28" w:name="ref-rouse1974monitoring"/>
     <w:p>
       <w:pPr>
         <w:pStyle w:val="Bibliography"/>
@@ -892,8 +1192,49 @@
         <w:t xml:space="preserve">351 (1): 309.</w:t>
       </w:r>
     </w:p>
-    <w:bookmarkEnd w:id="24"/>
-    <w:bookmarkStart w:id="25" w:name="ref-zoffoli2021decadal"/>
+    <w:bookmarkEnd w:id="28"/>
+    <w:bookmarkStart w:id="29" w:name="ref-wickham2017easily"/>
+    <w:p>
+      <w:pPr>
+        <w:pStyle w:val="Bibliography"/>
+      </w:pPr>
+      <w:r>
+        <w:t xml:space="preserve">Wickham, Hadley. 2017.</w:t>
+      </w:r>
+      <w:r>
+        <w:t xml:space="preserve"> </w:t>
+      </w:r>
+      <w:r>
+        <w:t xml:space="preserve">“Easily Install and Load the</w:t>
+      </w:r>
+      <w:r>
+        <w:t xml:space="preserve"> </w:t>
+      </w:r>
+      <w:r>
+        <w:t xml:space="preserve">‘Tidyverse’</w:t>
+      </w:r>
+      <w:r>
+        <w:t xml:space="preserve">.”</w:t>
+      </w:r>
+      <w:r>
+        <w:t xml:space="preserve"> </w:t>
+      </w:r>
+      <w:r>
+        <w:rPr>
+          <w:i/>
+          <w:iCs/>
+        </w:rPr>
+        <w:t xml:space="preserve">R Package Version</w:t>
+      </w:r>
+      <w:r>
+        <w:t xml:space="preserve"> </w:t>
+      </w:r>
+      <w:r>
+        <w:t xml:space="preserve">1 (1).</w:t>
+      </w:r>
+    </w:p>
+    <w:bookmarkEnd w:id="29"/>
+    <w:bookmarkStart w:id="30" w:name="ref-zoffoli2021decadal"/>
     <w:p>
       <w:pPr>
         <w:pStyle w:val="Bibliography"/>
@@ -924,10 +1265,10 @@
         <w:t xml:space="preserve">130: 108033.</w:t>
       </w:r>
     </w:p>
-    <w:bookmarkEnd w:id="25"/>
-    <w:bookmarkEnd w:id="26"/>
-    <w:bookmarkEnd w:id="27"/>
-    <w:bookmarkEnd w:id="28"/>
+    <w:bookmarkEnd w:id="30"/>
+    <w:bookmarkEnd w:id="31"/>
+    <w:bookmarkEnd w:id="32"/>
+    <w:bookmarkEnd w:id="33"/>
     <w:sectPr/>
   </w:body>
 </w:document>

</xml_diff>